<commit_message>
Final update to MonsterBattleSuperFightXV
</commit_message>
<xml_diff>
--- a/Assessments/DRAFT - AI Maze - TDD - Gavin Lampe.docx
+++ b/Assessments/DRAFT - AI Maze - TDD - Gavin Lampe.docx
@@ -73,23 +73,7 @@
       </w:pPr>
       <w:r>
         <w:rPr/>
-        <w:t>20</w:t>
-      </w:r>
-      <w:r>
-        <w:rPr/>
-        <w:t>.</w:t>
-      </w:r>
-      <w:r>
-        <w:rPr/>
-        <w:t>06</w:t>
-      </w:r>
-      <w:r>
-        <w:rPr/>
-        <w:t>.20</w:t>
-      </w:r>
-      <w:r>
-        <w:rPr/>
-        <w:t>23</w:t>
+        <w:t>20.06.2023</w:t>
       </w:r>
     </w:p>
     <w:p>
@@ -172,15 +156,15 @@
         <w:tblLook w:firstRow="0" w:noVBand="1" w:lastRow="0" w:firstColumn="0" w:lastColumn="0" w:noHBand="1" w:val="0600"/>
       </w:tblPr>
       <w:tblGrid>
-        <w:gridCol w:w="1378"/>
-        <w:gridCol w:w="1576"/>
+        <w:gridCol w:w="1377"/>
+        <w:gridCol w:w="1577"/>
         <w:gridCol w:w="6406"/>
       </w:tblGrid>
       <w:tr>
         <w:trPr/>
         <w:tc>
           <w:tcPr>
-            <w:tcW w:w="1378" w:type="dxa"/>
+            <w:tcW w:w="1377" w:type="dxa"/>
             <w:tcBorders>
               <w:top w:val="single" w:sz="8" w:space="0" w:color="000000"/>
               <w:left w:val="single" w:sz="8" w:space="0" w:color="000000"/>
@@ -218,7 +202,7 @@
         </w:tc>
         <w:tc>
           <w:tcPr>
-            <w:tcW w:w="1576" w:type="dxa"/>
+            <w:tcW w:w="1577" w:type="dxa"/>
             <w:tcBorders>
               <w:top w:val="single" w:sz="8" w:space="0" w:color="000000"/>
               <w:left w:val="single" w:sz="8" w:space="0" w:color="000000"/>
@@ -297,7 +281,7 @@
         <w:trPr/>
         <w:tc>
           <w:tcPr>
-            <w:tcW w:w="1378" w:type="dxa"/>
+            <w:tcW w:w="1377" w:type="dxa"/>
             <w:tcBorders>
               <w:top w:val="single" w:sz="8" w:space="0" w:color="000000"/>
               <w:left w:val="single" w:sz="8" w:space="0" w:color="000000"/>
@@ -331,7 +315,7 @@
         </w:tc>
         <w:tc>
           <w:tcPr>
-            <w:tcW w:w="1576" w:type="dxa"/>
+            <w:tcW w:w="1577" w:type="dxa"/>
             <w:tcBorders>
               <w:top w:val="single" w:sz="8" w:space="0" w:color="000000"/>
               <w:left w:val="single" w:sz="8" w:space="0" w:color="000000"/>
@@ -364,51 +348,7 @@
                 <w:szCs w:val="22"/>
                 <w:lang w:val="en-US" w:eastAsia="en-AU" w:bidi="ar-SA"/>
               </w:rPr>
-              <w:t>20</w:t>
-            </w:r>
-            <w:r>
-              <w:rPr>
-                <w:rFonts w:eastAsia="Open Sans" w:cs="Open Sans"/>
-                <w:color w:val="695D46"/>
-                <w:kern w:val="0"/>
-                <w:sz w:val="22"/>
-                <w:szCs w:val="22"/>
-                <w:lang w:val="en-US" w:eastAsia="en-AU" w:bidi="ar-SA"/>
-              </w:rPr>
-              <w:t>/</w:t>
-            </w:r>
-            <w:r>
-              <w:rPr>
-                <w:rFonts w:eastAsia="Open Sans" w:cs="Open Sans"/>
-                <w:color w:val="695D46"/>
-                <w:kern w:val="0"/>
-                <w:sz w:val="22"/>
-                <w:szCs w:val="22"/>
-                <w:lang w:val="en-US" w:eastAsia="en-AU" w:bidi="ar-SA"/>
-              </w:rPr>
-              <w:t>06</w:t>
-            </w:r>
-            <w:r>
-              <w:rPr>
-                <w:rFonts w:eastAsia="Open Sans" w:cs="Open Sans"/>
-                <w:color w:val="695D46"/>
-                <w:kern w:val="0"/>
-                <w:sz w:val="22"/>
-                <w:szCs w:val="22"/>
-                <w:lang w:val="en-US" w:eastAsia="en-AU" w:bidi="ar-SA"/>
-              </w:rPr>
-              <w:t>/20</w:t>
-            </w:r>
-            <w:r>
-              <w:rPr>
-                <w:rFonts w:eastAsia="Open Sans" w:cs="Open Sans"/>
-                <w:color w:val="695D46"/>
-                <w:kern w:val="0"/>
-                <w:sz w:val="22"/>
-                <w:szCs w:val="22"/>
-                <w:lang w:val="en-US" w:eastAsia="en-AU" w:bidi="ar-SA"/>
-              </w:rPr>
-              <w:t>23</w:t>
+              <w:t>20/06/2023</w:t>
             </w:r>
           </w:p>
         </w:tc>
@@ -456,7 +396,7 @@
         <w:trPr/>
         <w:tc>
           <w:tcPr>
-            <w:tcW w:w="1378" w:type="dxa"/>
+            <w:tcW w:w="1377" w:type="dxa"/>
             <w:tcBorders>
               <w:top w:val="single" w:sz="8" w:space="0" w:color="000000"/>
               <w:left w:val="single" w:sz="8" w:space="0" w:color="000000"/>
@@ -484,7 +424,7 @@
         </w:tc>
         <w:tc>
           <w:tcPr>
-            <w:tcW w:w="1576" w:type="dxa"/>
+            <w:tcW w:w="1577" w:type="dxa"/>
             <w:tcBorders>
               <w:top w:val="single" w:sz="8" w:space="0" w:color="000000"/>
               <w:left w:val="single" w:sz="8" w:space="0" w:color="000000"/>
@@ -563,7 +503,7 @@
         <w:trPr/>
         <w:tc>
           <w:tcPr>
-            <w:tcW w:w="1378" w:type="dxa"/>
+            <w:tcW w:w="1377" w:type="dxa"/>
             <w:tcBorders>
               <w:top w:val="single" w:sz="8" w:space="0" w:color="000000"/>
               <w:left w:val="single" w:sz="8" w:space="0" w:color="000000"/>
@@ -591,7 +531,7 @@
         </w:tc>
         <w:tc>
           <w:tcPr>
-            <w:tcW w:w="1576" w:type="dxa"/>
+            <w:tcW w:w="1577" w:type="dxa"/>
             <w:tcBorders>
               <w:top w:val="single" w:sz="8" w:space="0" w:color="000000"/>
               <w:left w:val="single" w:sz="8" w:space="0" w:color="000000"/>
@@ -670,7 +610,7 @@
         <w:trPr/>
         <w:tc>
           <w:tcPr>
-            <w:tcW w:w="1378" w:type="dxa"/>
+            <w:tcW w:w="1377" w:type="dxa"/>
             <w:tcBorders>
               <w:top w:val="single" w:sz="8" w:space="0" w:color="000000"/>
               <w:left w:val="single" w:sz="8" w:space="0" w:color="000000"/>
@@ -698,7 +638,7 @@
         </w:tc>
         <w:tc>
           <w:tcPr>
-            <w:tcW w:w="1576" w:type="dxa"/>
+            <w:tcW w:w="1577" w:type="dxa"/>
             <w:tcBorders>
               <w:top w:val="single" w:sz="8" w:space="0" w:color="000000"/>
               <w:left w:val="single" w:sz="8" w:space="0" w:color="000000"/>
@@ -1989,8 +1929,8 @@
         <w:rPr/>
       </w:pPr>
       <w:bookmarkStart w:id="16" w:name="_Toc9"/>
-      <w:bookmarkStart w:id="17" w:name="_a10xfv7dn01b"/>
-      <w:bookmarkStart w:id="18" w:name="_t60nfhfpuxia"/>
+      <w:bookmarkStart w:id="17" w:name="_t60nfhfpuxia"/>
+      <w:bookmarkStart w:id="18" w:name="_a10xfv7dn01b"/>
       <w:bookmarkEnd w:id="17"/>
       <w:bookmarkEnd w:id="18"/>
       <w:r>
@@ -2269,8 +2209,8 @@
         <w:rPr/>
         <w:t>What functionality did each namespace provide to your code?</w:t>
       </w:r>
-      <w:bookmarkStart w:id="25" w:name="undefined"/>
-      <w:bookmarkStart w:id="26" w:name="undefined_Copy_1"/>
+      <w:bookmarkStart w:id="25" w:name="undefined_Copy_1"/>
+      <w:bookmarkStart w:id="26" w:name="undefined"/>
       <w:bookmarkEnd w:id="24"/>
       <w:bookmarkEnd w:id="25"/>
       <w:bookmarkEnd w:id="26"/>
@@ -2281,8 +2221,8 @@
         <w:rPr/>
       </w:pPr>
       <w:bookmarkStart w:id="27" w:name="_Toc15"/>
-      <w:bookmarkStart w:id="28" w:name="_i80vs9qe7l24"/>
-      <w:bookmarkStart w:id="29" w:name="_230o9g1wesmu"/>
+      <w:bookmarkStart w:id="28" w:name="_230o9g1wesmu"/>
+      <w:bookmarkStart w:id="29" w:name="_i80vs9qe7l24"/>
       <w:bookmarkEnd w:id="28"/>
       <w:bookmarkEnd w:id="29"/>
       <w:r>
@@ -2534,7 +2474,7 @@
         <w:bCs/>
         <w:color w:val="008575"/>
       </w:rPr>
-      <w:t>4</w:t>
+      <w:t>6</w:t>
     </w:r>
     <w:r>
       <w:rPr>
@@ -2737,7 +2677,7 @@
         <w:sz w:val="24"/>
         <w:szCs w:val="24"/>
       </w:rPr>
-      <w:t>&lt;Learner ID&gt;</w:t>
+      <w:t>Gavin Lampe - 880644379</w:t>
     </w:r>
   </w:p>
   <w:p>

</xml_diff>

<commit_message>
Last update before cleaning up scene file
</commit_message>
<xml_diff>
--- a/Assessments/DRAFT - AI Maze - TDD - Gavin Lampe.docx
+++ b/Assessments/DRAFT - AI Maze - TDD - Gavin Lampe.docx
@@ -84,7 +84,19 @@
         <w:rPr>
           <w:lang w:val="en-AU" w:eastAsia="en-AU" w:bidi="ar-SA"/>
         </w:rPr>
-        <w:t>20.06.2023</w:t>
+        <w:t>2</w:t>
+      </w:r>
+      <w:r>
+        <w:rPr>
+          <w:lang w:val="en-AU" w:eastAsia="en-AU" w:bidi="ar-SA"/>
+        </w:rPr>
+        <w:t>3</w:t>
+      </w:r>
+      <w:r>
+        <w:rPr>
+          <w:lang w:val="en-AU" w:eastAsia="en-AU" w:bidi="ar-SA"/>
+        </w:rPr>
+        <w:t>.06.2023</w:t>
       </w:r>
     </w:p>
     <w:p>
@@ -184,15 +196,15 @@
         </w:tblCellMar>
       </w:tblPr>
       <w:tblGrid>
-        <w:gridCol w:w="1376"/>
-        <w:gridCol w:w="1578"/>
+        <w:gridCol w:w="1375"/>
+        <w:gridCol w:w="1579"/>
         <w:gridCol w:w="6406"/>
       </w:tblGrid>
       <w:tr>
         <w:trPr/>
         <w:tc>
           <w:tcPr>
-            <w:tcW w:w="1376" w:type="dxa"/>
+            <w:tcW w:w="1375" w:type="dxa"/>
             <w:tcBorders>
               <w:top w:val="single" w:sz="8" w:space="0" w:color="000000"/>
               <w:left w:val="single" w:sz="8" w:space="0" w:color="000000"/>
@@ -235,7 +247,7 @@
         </w:tc>
         <w:tc>
           <w:tcPr>
-            <w:tcW w:w="1578" w:type="dxa"/>
+            <w:tcW w:w="1579" w:type="dxa"/>
             <w:tcBorders>
               <w:top w:val="single" w:sz="8" w:space="0" w:color="000000"/>
               <w:left w:val="single" w:sz="8" w:space="0" w:color="000000"/>
@@ -324,7 +336,7 @@
         <w:trPr/>
         <w:tc>
           <w:tcPr>
-            <w:tcW w:w="1376" w:type="dxa"/>
+            <w:tcW w:w="1375" w:type="dxa"/>
             <w:tcBorders>
               <w:top w:val="single" w:sz="8" w:space="0" w:color="000000"/>
               <w:left w:val="single" w:sz="8" w:space="0" w:color="000000"/>
@@ -363,7 +375,7 @@
         </w:tc>
         <w:tc>
           <w:tcPr>
-            <w:tcW w:w="1578" w:type="dxa"/>
+            <w:tcW w:w="1579" w:type="dxa"/>
             <w:tcBorders>
               <w:top w:val="single" w:sz="8" w:space="0" w:color="000000"/>
               <w:left w:val="single" w:sz="8" w:space="0" w:color="000000"/>
@@ -442,7 +454,7 @@
         <w:trPr/>
         <w:tc>
           <w:tcPr>
-            <w:tcW w:w="1376" w:type="dxa"/>
+            <w:tcW w:w="1375" w:type="dxa"/>
             <w:tcBorders>
               <w:top w:val="single" w:sz="8" w:space="0" w:color="000000"/>
               <w:left w:val="single" w:sz="8" w:space="0" w:color="000000"/>
@@ -467,12 +479,13 @@
                 <w:color w:val="000000"/>
                 <w:lang w:val="en-AU" w:eastAsia="en-AU" w:bidi="ar-SA"/>
               </w:rPr>
+              <w:t>2.0.0</w:t>
             </w:r>
           </w:p>
         </w:tc>
         <w:tc>
           <w:tcPr>
-            <w:tcW w:w="1578" w:type="dxa"/>
+            <w:tcW w:w="1579" w:type="dxa"/>
             <w:tcBorders>
               <w:top w:val="single" w:sz="8" w:space="0" w:color="000000"/>
               <w:left w:val="single" w:sz="8" w:space="0" w:color="000000"/>
@@ -504,6 +517,7 @@
                 <w:szCs w:val="22"/>
                 <w:lang w:val="en-AU" w:eastAsia="en-AU" w:bidi="ar-SA"/>
               </w:rPr>
+              <w:t>23/06/2023</w:t>
             </w:r>
           </w:p>
         </w:tc>
@@ -541,6 +555,7 @@
                 <w:szCs w:val="22"/>
                 <w:lang w:val="en-AU" w:eastAsia="en-AU" w:bidi="ar-SA"/>
               </w:rPr>
+              <w:t>Final Version</w:t>
             </w:r>
           </w:p>
         </w:tc>
@@ -549,7 +564,7 @@
         <w:trPr/>
         <w:tc>
           <w:tcPr>
-            <w:tcW w:w="1376" w:type="dxa"/>
+            <w:tcW w:w="1375" w:type="dxa"/>
             <w:tcBorders>
               <w:top w:val="single" w:sz="8" w:space="0" w:color="000000"/>
               <w:left w:val="single" w:sz="8" w:space="0" w:color="000000"/>
@@ -579,7 +594,7 @@
         </w:tc>
         <w:tc>
           <w:tcPr>
-            <w:tcW w:w="1578" w:type="dxa"/>
+            <w:tcW w:w="1579" w:type="dxa"/>
             <w:tcBorders>
               <w:top w:val="single" w:sz="8" w:space="0" w:color="000000"/>
               <w:left w:val="single" w:sz="8" w:space="0" w:color="000000"/>
@@ -656,7 +671,7 @@
         <w:trPr/>
         <w:tc>
           <w:tcPr>
-            <w:tcW w:w="1376" w:type="dxa"/>
+            <w:tcW w:w="1375" w:type="dxa"/>
             <w:tcBorders>
               <w:top w:val="single" w:sz="8" w:space="0" w:color="000000"/>
               <w:left w:val="single" w:sz="8" w:space="0" w:color="000000"/>
@@ -686,7 +701,7 @@
         </w:tc>
         <w:tc>
           <w:tcPr>
-            <w:tcW w:w="1578" w:type="dxa"/>
+            <w:tcW w:w="1579" w:type="dxa"/>
             <w:tcBorders>
               <w:top w:val="single" w:sz="8" w:space="0" w:color="000000"/>
               <w:left w:val="single" w:sz="8" w:space="0" w:color="000000"/>
@@ -1932,22 +1947,6 @@
         <w:rPr>
           <w:lang w:val="en-AU" w:eastAsia="en-AU" w:bidi="ar-SA"/>
         </w:rPr>
-        <w:t>/ Describe any context that would be needed to understand this document, including any considerations. For example, what is expected? What is the purpose of what your making? /</w:t>
-      </w:r>
-    </w:p>
-    <w:p>
-      <w:pPr>
-        <w:pStyle w:val="Normal"/>
-        <w:shd w:val="clear" w:fill="FFFFFF"/>
-        <w:spacing w:lineRule="auto" w:line="240" w:before="0" w:after="0"/>
-        <w:rPr>
-          <w:lang w:val="en-AU" w:eastAsia="en-AU" w:bidi="ar-SA"/>
-        </w:rPr>
-      </w:pPr>
-      <w:r>
-        <w:rPr>
-          <w:lang w:val="en-AU" w:eastAsia="en-AU" w:bidi="ar-SA"/>
-        </w:rPr>
       </w:r>
     </w:p>
     <w:p>
@@ -2173,22 +2172,6 @@
         <w:rPr>
           <w:lang w:val="en-AU" w:eastAsia="en-AU" w:bidi="ar-SA"/>
         </w:rPr>
-        <w:t>/ If the document uses any special words or terms, list them here. For example, what does Agent mean? What does Area Modifier mean? This section is for terms you will use fill this in after you make your document. /</w:t>
-      </w:r>
-    </w:p>
-    <w:p>
-      <w:pPr>
-        <w:pStyle w:val="Normal"/>
-        <w:shd w:val="clear" w:fill="FFFFFF"/>
-        <w:spacing w:lineRule="auto" w:line="240" w:before="0" w:after="0"/>
-        <w:rPr>
-          <w:lang w:val="en-AU" w:eastAsia="en-AU" w:bidi="ar-SA"/>
-        </w:rPr>
-      </w:pPr>
-      <w:r>
-        <w:rPr>
-          <w:lang w:val="en-AU" w:eastAsia="en-AU" w:bidi="ar-SA"/>
-        </w:rPr>
       </w:r>
     </w:p>
     <w:p>
@@ -2219,7 +2202,7 @@
       <w:pPr>
         <w:pStyle w:val="Normal"/>
         <w:shd w:val="clear" w:fill="FFFFFF"/>
-        <w:spacing w:lineRule="auto" w:line="240" w:before="0" w:after="0"/>
+        <w:spacing w:lineRule="auto" w:line="240" w:before="114" w:after="114"/>
         <w:rPr>
           <w:lang w:val="en-AU" w:eastAsia="en-AU" w:bidi="ar-SA"/>
         </w:rPr>
@@ -2271,7 +2254,7 @@
       <w:pPr>
         <w:pStyle w:val="Normal"/>
         <w:shd w:val="clear" w:fill="FFFFFF"/>
-        <w:spacing w:lineRule="auto" w:line="240" w:before="0" w:after="0"/>
+        <w:spacing w:lineRule="auto" w:line="240" w:before="114" w:after="114"/>
         <w:rPr>
           <w:lang w:val="en-AU" w:eastAsia="en-AU" w:bidi="ar-SA"/>
         </w:rPr>
@@ -2344,6 +2327,22 @@
           <w:lang w:val="en-AU" w:eastAsia="en-AU" w:bidi="ar-SA"/>
         </w:rPr>
       </w:pPr>
+      <w:r>
+        <w:rPr/>
+      </w:r>
+      <w:r>
+        <w:br w:type="page"/>
+      </w:r>
+    </w:p>
+    <w:p>
+      <w:pPr>
+        <w:pStyle w:val="Heading2"/>
+        <w:spacing w:before="0" w:after="0"/>
+        <w:ind w:left="0" w:hanging="0"/>
+        <w:rPr>
+          <w:lang w:val="en-AU" w:eastAsia="en-AU" w:bidi="ar-SA"/>
+        </w:rPr>
+      </w:pPr>
       <w:bookmarkStart w:id="13" w:name="_Toc7"/>
       <w:r>
         <w:rPr>
@@ -2352,22 +2351,6 @@
         <w:t>Proposed Design</w:t>
       </w:r>
       <w:bookmarkEnd w:id="13"/>
-    </w:p>
-    <w:p>
-      <w:pPr>
-        <w:pStyle w:val="Normal"/>
-        <w:shd w:val="clear" w:fill="FFFFFF"/>
-        <w:spacing w:lineRule="auto" w:line="240" w:before="0" w:after="0"/>
-        <w:rPr>
-          <w:lang w:val="en-AU" w:eastAsia="en-AU" w:bidi="ar-SA"/>
-        </w:rPr>
-      </w:pPr>
-      <w:r>
-        <w:rPr>
-          <w:lang w:val="en-AU" w:eastAsia="en-AU" w:bidi="ar-SA"/>
-        </w:rPr>
-        <w:t>/ Start with a brief, high-level description of the project. The following sections will go into more detail. For example, summarise what it is you are needing to make. /</w:t>
-      </w:r>
     </w:p>
     <w:p>
       <w:pPr>
@@ -2553,22 +2536,8 @@
     </w:p>
     <w:p>
       <w:pPr>
-        <w:pStyle w:val="Normal"/>
-        <w:shd w:val="clear" w:fill="FFFFFF"/>
-        <w:spacing w:lineRule="auto" w:line="240" w:before="0" w:after="0"/>
-        <w:rPr>
-          <w:lang w:val="en-AU" w:eastAsia="en-AU" w:bidi="ar-SA"/>
-        </w:rPr>
-      </w:pPr>
-      <w:r>
-        <w:rPr>
-          <w:lang w:val="en-AU" w:eastAsia="en-AU" w:bidi="ar-SA"/>
-        </w:rPr>
-      </w:r>
-    </w:p>
-    <w:p>
-      <w:pPr>
         <w:pStyle w:val="Heading2"/>
+        <w:spacing w:before="227" w:after="113"/>
         <w:ind w:left="0" w:hanging="0"/>
         <w:rPr>
           <w:lang w:val="en-AU" w:eastAsia="en-AU" w:bidi="ar-SA"/>
@@ -2610,8 +2579,8 @@
         </w:rPr>
       </w:pPr>
       <w:bookmarkStart w:id="16" w:name="_Toc9"/>
-      <w:bookmarkStart w:id="17" w:name="_a10xfv7dn01b"/>
-      <w:bookmarkStart w:id="18" w:name="_t60nfhfpuxia"/>
+      <w:bookmarkStart w:id="17" w:name="_t60nfhfpuxia"/>
+      <w:bookmarkStart w:id="18" w:name="_a10xfv7dn01b"/>
       <w:bookmarkEnd w:id="17"/>
       <w:bookmarkEnd w:id="18"/>
       <w:r>
@@ -2634,109 +2603,117 @@
         <w:rPr>
           <w:lang w:val="en-AU" w:eastAsia="en-AU" w:bidi="ar-SA"/>
         </w:rPr>
-        <w:t>/ A list of all software being used, their versions and costs, as well as the targeted hardware constraints. Considerations should include what platform are you releasing to? /</w:t>
-      </w:r>
-    </w:p>
-    <w:p>
-      <w:pPr>
-        <w:pStyle w:val="Normal"/>
-        <w:spacing w:lineRule="auto" w:line="240" w:before="0" w:after="0"/>
-        <w:rPr>
-          <w:lang w:val="en-AU" w:eastAsia="en-AU" w:bidi="ar-SA"/>
-        </w:rPr>
-      </w:pPr>
-      <w:r>
-        <w:rPr>
-          <w:lang w:val="en-AU" w:eastAsia="en-AU" w:bidi="ar-SA"/>
-        </w:rPr>
-      </w:r>
-    </w:p>
-    <w:p>
-      <w:pPr>
-        <w:pStyle w:val="Normal"/>
-        <w:rPr>
-          <w:lang w:val="en-AU" w:eastAsia="en-AU" w:bidi="ar-SA"/>
-        </w:rPr>
-      </w:pPr>
-      <w:r>
-        <w:rPr>
-          <w:lang w:val="en-AU" w:eastAsia="en-AU" w:bidi="ar-SA"/>
-        </w:rPr>
-        <w:t>Unity Game Engine 2021.3.23f– Personal Licence – Free (not a commercial project)</w:t>
-      </w:r>
-    </w:p>
-    <w:p>
-      <w:pPr>
-        <w:pStyle w:val="Normal"/>
-        <w:rPr>
-          <w:lang w:val="en-AU" w:eastAsia="en-AU" w:bidi="ar-SA"/>
-        </w:rPr>
-      </w:pPr>
-      <w:r>
-        <w:rPr>
-          <w:lang w:val="en-AU" w:eastAsia="en-AU" w:bidi="ar-SA"/>
-        </w:rPr>
-        <w:t>JetBrains Rider 2022.3.2 – Student Licence – Free</w:t>
-      </w:r>
-    </w:p>
-    <w:p>
-      <w:pPr>
-        <w:pStyle w:val="Normal"/>
-        <w:rPr>
-          <w:lang w:val="en-AU" w:eastAsia="en-AU" w:bidi="ar-SA"/>
-        </w:rPr>
-      </w:pPr>
-      <w:r>
-        <w:rPr>
-          <w:lang w:val="en-AU" w:eastAsia="en-AU" w:bidi="ar-SA"/>
-        </w:rPr>
-        <w:t>Visual Studio 2022 – Student Licence - Free</w:t>
-      </w:r>
-    </w:p>
-    <w:p>
-      <w:pPr>
-        <w:pStyle w:val="Normal"/>
-        <w:rPr>
-          <w:lang w:val="en-AU" w:eastAsia="en-AU" w:bidi="ar-SA"/>
-        </w:rPr>
-      </w:pPr>
-      <w:r>
-        <w:rPr>
-          <w:lang w:val="en-AU" w:eastAsia="en-AU" w:bidi="ar-SA"/>
-        </w:rPr>
-        <w:t>Mixamo Animations – Free under licence from Adobe (You must have an Adobe account)</w:t>
-      </w:r>
-    </w:p>
-    <w:p>
-      <w:pPr>
-        <w:pStyle w:val="Normal"/>
-        <w:rPr>
-          <w:lang w:val="en-AU" w:eastAsia="en-AU" w:bidi="ar-SA"/>
-        </w:rPr>
-      </w:pPr>
-      <w:r>
-        <w:rPr>
-          <w:lang w:val="en-AU" w:eastAsia="en-AU" w:bidi="ar-SA"/>
-        </w:rPr>
-        <w:t>Synty Polygon Assets - ~$2 the assets used purchased as part of a bundle with full unrestricted commercial licence to use and modify the assets.</w:t>
-      </w:r>
-    </w:p>
-    <w:p>
-      <w:pPr>
-        <w:pStyle w:val="Normal"/>
-        <w:rPr>
-          <w:lang w:val="en-AU" w:eastAsia="en-AU" w:bidi="ar-SA"/>
-        </w:rPr>
-      </w:pPr>
-      <w:r>
-        <w:rPr>
-          <w:lang w:val="en-AU" w:eastAsia="en-AU" w:bidi="ar-SA"/>
-        </w:rPr>
-      </w:r>
-    </w:p>
-    <w:p>
-      <w:pPr>
-        <w:pStyle w:val="Normal"/>
+      </w:r>
+    </w:p>
+    <w:p>
+      <w:pPr>
+        <w:pStyle w:val="Normal"/>
+        <w:spacing w:before="6" w:after="0"/>
+        <w:rPr/>
+      </w:pPr>
+      <w:r>
+        <w:rPr>
+          <w:b/>
+          <w:bCs/>
+          <w:lang w:val="en-AU" w:eastAsia="en-AU" w:bidi="ar-SA"/>
+        </w:rPr>
+        <w:t>Unity Game Engine 2021.3.23f</w:t>
+      </w:r>
+      <w:r>
+        <w:rPr>
+          <w:lang w:val="en-AU" w:eastAsia="en-AU" w:bidi="ar-SA"/>
+        </w:rPr>
+        <w:t>– Personal Licence – Free (not a commercial project)</w:t>
+      </w:r>
+    </w:p>
+    <w:p>
+      <w:pPr>
+        <w:pStyle w:val="Normal"/>
+        <w:spacing w:before="6" w:after="0"/>
+        <w:rPr/>
+      </w:pPr>
+      <w:r>
+        <w:rPr>
+          <w:b/>
+          <w:bCs/>
+          <w:lang w:val="en-AU" w:eastAsia="en-AU" w:bidi="ar-SA"/>
+        </w:rPr>
+        <w:t>JetBrains Rider 2022.3.2</w:t>
+      </w:r>
+      <w:r>
+        <w:rPr>
+          <w:lang w:val="en-AU" w:eastAsia="en-AU" w:bidi="ar-SA"/>
+        </w:rPr>
+        <w:t xml:space="preserve"> – Student Licence – Free</w:t>
+      </w:r>
+    </w:p>
+    <w:p>
+      <w:pPr>
+        <w:pStyle w:val="Normal"/>
+        <w:spacing w:before="6" w:after="0"/>
+        <w:rPr/>
+      </w:pPr>
+      <w:r>
+        <w:rPr>
+          <w:b/>
+          <w:bCs/>
+          <w:lang w:val="en-AU" w:eastAsia="en-AU" w:bidi="ar-SA"/>
+        </w:rPr>
+        <w:t>Visual Studio 2022</w:t>
+      </w:r>
+      <w:r>
+        <w:rPr>
+          <w:lang w:val="en-AU" w:eastAsia="en-AU" w:bidi="ar-SA"/>
+        </w:rPr>
+        <w:t xml:space="preserve"> – Student Licence – Free</w:t>
+      </w:r>
+    </w:p>
+    <w:p>
+      <w:pPr>
+        <w:pStyle w:val="Normal"/>
+        <w:spacing w:before="6" w:after="0"/>
+        <w:rPr/>
+      </w:pPr>
+      <w:r>
+        <w:rPr>
+          <w:b/>
+          <w:bCs/>
+          <w:lang w:val="en-AU" w:eastAsia="en-AU" w:bidi="ar-SA"/>
+        </w:rPr>
+        <w:t>Mixamo Animations</w:t>
+      </w:r>
+      <w:r>
+        <w:rPr>
+          <w:lang w:val="en-AU" w:eastAsia="en-AU" w:bidi="ar-SA"/>
+        </w:rPr>
+        <w:t xml:space="preserve"> – Free under licence from Adobe (You must have an Adobe account)</w:t>
+      </w:r>
+    </w:p>
+    <w:p>
+      <w:pPr>
+        <w:pStyle w:val="Normal"/>
+        <w:spacing w:before="6" w:after="0"/>
+        <w:rPr/>
+      </w:pPr>
+      <w:r>
+        <w:rPr>
+          <w:b/>
+          <w:bCs/>
+          <w:lang w:val="en-AU" w:eastAsia="en-AU" w:bidi="ar-SA"/>
+        </w:rPr>
+        <w:t>Synty Polygon Assets</w:t>
+      </w:r>
+      <w:r>
+        <w:rPr>
+          <w:lang w:val="en-AU" w:eastAsia="en-AU" w:bidi="ar-SA"/>
+        </w:rPr>
+        <w:t xml:space="preserve"> - ~$2 the assets used purchased as part of a bundle with full unrestricted commercial licence to use and modify the assets.</w:t>
+      </w:r>
+    </w:p>
+    <w:p>
+      <w:pPr>
+        <w:pStyle w:val="Normal"/>
+        <w:spacing w:before="234" w:after="114"/>
         <w:rPr>
           <w:lang w:val="en-AU" w:eastAsia="en-AU" w:bidi="ar-SA"/>
         </w:rPr>
@@ -2771,10 +2748,8 @@
     <w:p>
       <w:pPr>
         <w:pStyle w:val="Normal"/>
-        <w:spacing w:before="6" w:after="0"/>
-        <w:rPr>
-          <w:lang w:val="en-AU" w:eastAsia="en-AU" w:bidi="ar-SA"/>
-        </w:rPr>
+        <w:spacing w:before="0" w:after="0"/>
+        <w:rPr/>
       </w:pPr>
       <w:r>
         <w:rPr>
@@ -2794,10 +2769,8 @@
     <w:p>
       <w:pPr>
         <w:pStyle w:val="Normal"/>
-        <w:spacing w:before="6" w:after="0"/>
-        <w:rPr>
-          <w:lang w:val="en-AU" w:eastAsia="en-AU" w:bidi="ar-SA"/>
-        </w:rPr>
+        <w:spacing w:before="0" w:after="0"/>
+        <w:rPr/>
       </w:pPr>
       <w:r>
         <w:rPr>
@@ -2817,10 +2790,8 @@
     <w:p>
       <w:pPr>
         <w:pStyle w:val="Normal"/>
-        <w:spacing w:before="6" w:after="0"/>
-        <w:rPr>
-          <w:lang w:val="en-AU" w:eastAsia="en-AU" w:bidi="ar-SA"/>
-        </w:rPr>
+        <w:spacing w:before="0" w:after="0"/>
+        <w:rPr/>
       </w:pPr>
       <w:r>
         <w:rPr>
@@ -2840,10 +2811,8 @@
     <w:p>
       <w:pPr>
         <w:pStyle w:val="Normal"/>
-        <w:spacing w:before="6" w:after="0"/>
-        <w:rPr>
-          <w:lang w:val="en-AU" w:eastAsia="en-AU" w:bidi="ar-SA"/>
-        </w:rPr>
+        <w:spacing w:before="0" w:after="0"/>
+        <w:rPr/>
       </w:pPr>
       <w:r>
         <w:rPr>
@@ -2863,10 +2832,8 @@
     <w:p>
       <w:pPr>
         <w:pStyle w:val="Normal"/>
-        <w:spacing w:before="6" w:after="0"/>
-        <w:rPr>
-          <w:lang w:val="en-AU" w:eastAsia="en-AU" w:bidi="ar-SA"/>
-        </w:rPr>
+        <w:spacing w:before="0" w:after="0"/>
+        <w:rPr/>
       </w:pPr>
       <w:r>
         <w:rPr>
@@ -2881,23 +2848,6 @@
           <w:lang w:val="en-AU" w:eastAsia="en-AU" w:bidi="ar-SA"/>
         </w:rPr>
         <w:t xml:space="preserve"> Windows 10 or above</w:t>
-      </w:r>
-    </w:p>
-    <w:p>
-      <w:pPr>
-        <w:pStyle w:val="Normal"/>
-        <w:spacing w:before="6" w:after="0"/>
-        <w:rPr>
-          <w:lang w:val="en-AU" w:eastAsia="en-AU" w:bidi="ar-SA"/>
-        </w:rPr>
-      </w:pPr>
-      <w:r>
-        <w:rPr>
-          <w:lang w:val="en-AU" w:eastAsia="en-AU" w:bidi="ar-SA"/>
-        </w:rPr>
-      </w:r>
-      <w:r>
-        <w:br w:type="page"/>
       </w:r>
     </w:p>
     <w:p>
@@ -2923,6 +2873,7 @@
     <w:p>
       <w:pPr>
         <w:pStyle w:val="Heading2"/>
+        <w:spacing w:lineRule="auto" w:line="360"/>
         <w:ind w:left="0" w:hanging="0"/>
         <w:rPr>
           <w:lang w:val="en-AU" w:eastAsia="en-AU" w:bidi="ar-SA"/>
@@ -2946,9 +2897,9 @@
           <w:numId w:val="4"/>
         </w:numPr>
         <w:suppressAutoHyphens w:val="true"/>
-        <w:overflowPunct w:val="false"/>
+        <w:overflowPunct w:val="true"/>
         <w:bidi w:val="0"/>
-        <w:spacing w:lineRule="auto" w:line="240" w:before="0" w:after="0"/>
+        <w:spacing w:lineRule="auto" w:line="240" w:before="57" w:after="57"/>
         <w:ind w:left="510" w:right="0" w:hanging="340"/>
         <w:jc w:val="left"/>
         <w:rPr/>
@@ -2965,13 +2916,7 @@
         <w:rPr>
           <w:lang w:val="en-AU" w:eastAsia="en-AU" w:bidi="ar-SA"/>
         </w:rPr>
-        <w:t xml:space="preserve"> – Used to store whole numbers. </w:t>
-      </w:r>
-      <w:r>
-        <w:rPr>
-          <w:lang w:val="en-AU" w:eastAsia="en-AU" w:bidi="ar-SA"/>
-        </w:rPr>
-        <w:t>In this project used for things such as array indexes</w:t>
+        <w:t xml:space="preserve"> – Used to store whole numbers. In this project used for things such as array indexes</w:t>
       </w:r>
     </w:p>
     <w:p>
@@ -2983,9 +2928,9 @@
           <w:numId w:val="4"/>
         </w:numPr>
         <w:suppressAutoHyphens w:val="true"/>
-        <w:overflowPunct w:val="false"/>
+        <w:overflowPunct w:val="true"/>
         <w:bidi w:val="0"/>
-        <w:spacing w:lineRule="auto" w:line="240" w:before="0" w:after="0"/>
+        <w:spacing w:lineRule="auto" w:line="240" w:before="57" w:after="57"/>
         <w:ind w:left="510" w:right="0" w:hanging="340"/>
         <w:jc w:val="left"/>
         <w:rPr/>
@@ -3002,13 +2947,7 @@
         <w:rPr>
           <w:lang w:val="en-AU" w:eastAsia="en-AU" w:bidi="ar-SA"/>
         </w:rPr>
-        <w:t xml:space="preserve"> – Used to store numbers with a decimal place – </w:t>
-      </w:r>
-      <w:r>
-        <w:rPr>
-          <w:lang w:val="en-AU" w:eastAsia="en-AU" w:bidi="ar-SA"/>
-        </w:rPr>
-        <w:t>used for various speeds and heights</w:t>
+        <w:t xml:space="preserve"> – Used to store numbers with a decimal place – used for various speeds and heights</w:t>
       </w:r>
     </w:p>
     <w:p>
@@ -3020,9 +2959,9 @@
           <w:numId w:val="4"/>
         </w:numPr>
         <w:suppressAutoHyphens w:val="true"/>
-        <w:overflowPunct w:val="false"/>
+        <w:overflowPunct w:val="true"/>
         <w:bidi w:val="0"/>
-        <w:spacing w:lineRule="auto" w:line="240" w:before="0" w:after="0"/>
+        <w:spacing w:lineRule="auto" w:line="240" w:before="57" w:after="57"/>
         <w:ind w:left="510" w:right="0" w:hanging="340"/>
         <w:jc w:val="left"/>
         <w:rPr/>
@@ -3039,13 +2978,7 @@
         <w:rPr>
           <w:lang w:val="en-AU" w:eastAsia="en-AU" w:bidi="ar-SA"/>
         </w:rPr>
-        <w:t xml:space="preserve"> – Used to store a group of alphanumeric characters – </w:t>
-      </w:r>
-      <w:r>
-        <w:rPr>
-          <w:lang w:val="en-AU" w:eastAsia="en-AU" w:bidi="ar-SA"/>
-        </w:rPr>
-        <w:t>used to change GUI button text</w:t>
+        <w:t xml:space="preserve"> – Used to store a group of alphanumeric characters – used to change GUI button text</w:t>
       </w:r>
     </w:p>
     <w:p>
@@ -3057,9 +2990,9 @@
           <w:numId w:val="4"/>
         </w:numPr>
         <w:suppressAutoHyphens w:val="true"/>
-        <w:overflowPunct w:val="false"/>
+        <w:overflowPunct w:val="true"/>
         <w:bidi w:val="0"/>
-        <w:spacing w:lineRule="auto" w:line="240" w:before="0" w:after="0"/>
+        <w:spacing w:lineRule="auto" w:line="240" w:before="57" w:after="57"/>
         <w:ind w:left="510" w:right="0" w:hanging="340"/>
         <w:jc w:val="left"/>
         <w:rPr/>
@@ -3076,13 +3009,7 @@
         <w:rPr>
           <w:lang w:val="en-AU" w:eastAsia="en-AU" w:bidi="ar-SA"/>
         </w:rPr>
-        <w:t xml:space="preserve"> – </w:t>
-      </w:r>
-      <w:r>
-        <w:rPr>
-          <w:lang w:val="en-AU" w:eastAsia="en-AU" w:bidi="ar-SA"/>
-        </w:rPr>
-        <w:t>Used to store 3 floats as X, Y, Z co-ordinates – used to store various game object positions and rotations (as Euler angles)</w:t>
+        <w:t xml:space="preserve"> – Used to store 3 floats as X, Y, Z co-ordinates – used to store various game object positions and rotations (as Euler angles)</w:t>
       </w:r>
     </w:p>
     <w:p>
@@ -3094,9 +3021,9 @@
           <w:numId w:val="4"/>
         </w:numPr>
         <w:suppressAutoHyphens w:val="true"/>
-        <w:overflowPunct w:val="false"/>
+        <w:overflowPunct w:val="true"/>
         <w:bidi w:val="0"/>
-        <w:spacing w:lineRule="auto" w:line="240" w:before="0" w:after="0"/>
+        <w:spacing w:lineRule="auto" w:line="240" w:before="57" w:after="57"/>
         <w:ind w:left="510" w:right="0" w:hanging="340"/>
         <w:jc w:val="left"/>
         <w:rPr/>
@@ -3125,9 +3052,9 @@
           <w:numId w:val="4"/>
         </w:numPr>
         <w:suppressAutoHyphens w:val="true"/>
-        <w:overflowPunct w:val="false"/>
+        <w:overflowPunct w:val="true"/>
         <w:bidi w:val="0"/>
-        <w:spacing w:lineRule="auto" w:line="240" w:before="0" w:after="0"/>
+        <w:spacing w:lineRule="auto" w:line="240" w:before="57" w:after="57"/>
         <w:ind w:left="510" w:right="0" w:hanging="340"/>
         <w:jc w:val="left"/>
         <w:rPr/>
@@ -3156,9 +3083,9 @@
           <w:numId w:val="4"/>
         </w:numPr>
         <w:suppressAutoHyphens w:val="true"/>
-        <w:overflowPunct w:val="false"/>
+        <w:overflowPunct w:val="true"/>
         <w:bidi w:val="0"/>
-        <w:spacing w:lineRule="auto" w:line="240" w:before="0" w:after="0"/>
+        <w:spacing w:lineRule="auto" w:line="240" w:before="57" w:after="57"/>
         <w:ind w:left="510" w:right="0" w:hanging="340"/>
         <w:jc w:val="left"/>
         <w:rPr/>
@@ -3175,13 +3102,7 @@
         <w:rPr>
           <w:lang w:val="en-AU" w:eastAsia="en-AU" w:bidi="ar-SA"/>
         </w:rPr>
-        <w:t xml:space="preserve"> – A list is an ordered collection of elements which can be any data type. </w:t>
-      </w:r>
-      <w:r>
-        <w:rPr>
-          <w:lang w:val="en-AU" w:eastAsia="en-AU" w:bidi="ar-SA"/>
-        </w:rPr>
-        <w:t>In this project it is used to store the goals each agent must reach.</w:t>
+        <w:t xml:space="preserve"> – A list is an ordered collection of elements which can be any data type. In this project it is used to store the goals each agent must reach.</w:t>
       </w:r>
     </w:p>
     <w:p>
@@ -3193,9 +3114,9 @@
           <w:numId w:val="4"/>
         </w:numPr>
         <w:suppressAutoHyphens w:val="true"/>
-        <w:overflowPunct w:val="false"/>
+        <w:overflowPunct w:val="true"/>
         <w:bidi w:val="0"/>
-        <w:spacing w:lineRule="auto" w:line="240" w:before="0" w:after="0"/>
+        <w:spacing w:lineRule="auto" w:line="240" w:before="57" w:after="57"/>
         <w:ind w:left="510" w:right="0" w:hanging="340"/>
         <w:jc w:val="left"/>
         <w:rPr/>
@@ -3212,13 +3133,7 @@
         <w:rPr>
           <w:lang w:val="en-AU" w:eastAsia="en-AU" w:bidi="ar-SA"/>
         </w:rPr>
-        <w:t xml:space="preserve"> – An array is a collection similar to a list except that it has a predefined size, making it less flexible but more efficient. </w:t>
-      </w:r>
-      <w:r>
-        <w:rPr>
-          <w:lang w:val="en-AU" w:eastAsia="en-AU" w:bidi="ar-SA"/>
-        </w:rPr>
-        <w:t>It’s used to store the list of doors</w:t>
+        <w:t xml:space="preserve"> – An array is a collection similar to a list except that it has a predefined size, making it less flexible but more efficient. It’s used to store the list of doors</w:t>
       </w:r>
     </w:p>
     <w:p>
@@ -3230,15 +3145,45 @@
           <w:numId w:val="4"/>
         </w:numPr>
         <w:suppressAutoHyphens w:val="true"/>
-        <w:overflowPunct w:val="false"/>
+        <w:overflowPunct w:val="true"/>
         <w:bidi w:val="0"/>
-        <w:spacing w:lineRule="auto" w:line="240" w:before="0" w:after="0"/>
+        <w:spacing w:lineRule="auto" w:line="240" w:before="57" w:after="57"/>
         <w:ind w:left="510" w:right="0" w:hanging="340"/>
         <w:jc w:val="left"/>
+        <w:rPr/>
+      </w:pPr>
+      <w:r>
         <w:rPr>
           <w:b/>
           <w:bCs/>
-        </w:rPr>
+          <w:lang w:val="en-AU" w:eastAsia="en-AU" w:bidi="ar-SA"/>
+        </w:rPr>
+        <w:t>Bool</w:t>
+      </w:r>
+      <w:r>
+        <w:rPr>
+          <w:b w:val="false"/>
+          <w:bCs w:val="false"/>
+          <w:lang w:val="en-AU" w:eastAsia="en-AU" w:bidi="ar-SA"/>
+        </w:rPr>
+        <w:t xml:space="preserve"> – A true/false data type. Used in this project to switch things on and off or change between left and right (when changing camera positions)</w:t>
+      </w:r>
+    </w:p>
+    <w:p>
+      <w:pPr>
+        <w:pStyle w:val="Normal"/>
+        <w:widowControl/>
+        <w:numPr>
+          <w:ilvl w:val="0"/>
+          <w:numId w:val="4"/>
+        </w:numPr>
+        <w:suppressAutoHyphens w:val="true"/>
+        <w:overflowPunct w:val="true"/>
+        <w:bidi w:val="0"/>
+        <w:spacing w:lineRule="auto" w:line="240" w:before="57" w:after="57"/>
+        <w:ind w:left="510" w:right="0" w:hanging="340"/>
+        <w:jc w:val="left"/>
+        <w:rPr/>
       </w:pPr>
       <w:r>
         <w:rPr>
@@ -3246,7 +3191,23 @@
           <w:bCs/>
           <w:lang w:val="en-AU" w:eastAsia="en-AU" w:bidi="ar-SA"/>
         </w:rPr>
-        <w:t>Bool</w:t>
+        <w:t>E</w:t>
+      </w:r>
+      <w:r>
+        <w:rPr>
+          <w:b/>
+          <w:bCs/>
+          <w:lang w:val="en-AU" w:eastAsia="en-AU" w:bidi="ar-SA"/>
+        </w:rPr>
+        <w:t>num</w:t>
+      </w:r>
+      <w:r>
+        <w:rPr>
+          <w:b/>
+          <w:bCs/>
+          <w:lang w:val="en-AU" w:eastAsia="en-AU" w:bidi="ar-SA"/>
+        </w:rPr>
+        <w:t>eration</w:t>
       </w:r>
       <w:r>
         <w:rPr>
@@ -3254,7 +3215,7 @@
           <w:bCs w:val="false"/>
           <w:lang w:val="en-AU" w:eastAsia="en-AU" w:bidi="ar-SA"/>
         </w:rPr>
-        <w:t xml:space="preserve"> – A true/false data type. Used in this project to switch things on and off or change between left and right (when changing camera positions)</w:t>
+        <w:t xml:space="preserve"> – An ‘enum’ is a set of named constants. That means, similar to variables, they are values with names but those values don’t change. In this project the value is irrelevant as the constants are simply used to represent the different states in the state machine.</w:t>
       </w:r>
     </w:p>
     <w:p>
@@ -3285,16 +3246,255 @@
         </w:rPr>
       </w:pPr>
       <w:r>
-        <w:rPr>
-          <w:lang w:val="en-AU" w:eastAsia="en-AU" w:bidi="ar-SA"/>
-        </w:rPr>
-        <w:t>/ Describe the various components and libraries you will be using that are inbuilt into unity. For example, GameObject, Image, SceneManagement, UnityEngine…etc. Link the Unity API Manual to show where to find information on those elements. /</w:t>
-      </w:r>
+        <w:rPr/>
+      </w:r>
+    </w:p>
+    <w:p>
+      <w:pPr>
+        <w:pStyle w:val="Normal"/>
+        <w:shd w:val="clear" w:fill="FFFFFF"/>
+        <w:spacing w:lineRule="auto" w:line="240" w:before="0" w:after="0"/>
+        <w:rPr>
+          <w:lang w:val="en-AU" w:eastAsia="en-AU" w:bidi="ar-SA"/>
+        </w:rPr>
+      </w:pPr>
+      <w:r>
+        <w:rPr/>
+      </w:r>
+    </w:p>
+    <w:p>
+      <w:pPr>
+        <w:pStyle w:val="Normal"/>
+        <w:shd w:val="clear" w:fill="FFFFFF"/>
+        <w:spacing w:lineRule="auto" w:line="240" w:before="0" w:after="0"/>
+        <w:rPr>
+          <w:lang w:val="en-AU" w:eastAsia="en-AU" w:bidi="ar-SA"/>
+        </w:rPr>
+      </w:pPr>
+      <w:r>
+        <w:rPr>
+          <w:lang w:val="en-AU" w:eastAsia="en-AU" w:bidi="ar-SA"/>
+        </w:rPr>
+        <w:t>The components that will be referenced are:</w:t>
+      </w:r>
+    </w:p>
+    <w:p>
+      <w:pPr>
+        <w:pStyle w:val="Normal"/>
+        <w:shd w:val="clear" w:fill="FFFFFF"/>
+        <w:spacing w:lineRule="auto" w:line="240" w:before="0" w:after="0"/>
+        <w:rPr>
+          <w:lang w:val="en-AU" w:eastAsia="en-AU" w:bidi="ar-SA"/>
+        </w:rPr>
+      </w:pPr>
+      <w:r>
+        <w:rPr/>
+      </w:r>
+    </w:p>
+    <w:p>
+      <w:pPr>
+        <w:pStyle w:val="Normal"/>
+        <w:shd w:val="clear" w:fill="FFFFFF"/>
+        <w:spacing w:lineRule="auto" w:line="240" w:before="0" w:after="0"/>
+        <w:rPr/>
+      </w:pPr>
+      <w:hyperlink r:id="rId3">
+        <w:r>
+          <w:rPr>
+            <w:rStyle w:val="InternetLink"/>
+          </w:rPr>
+          <w:t>GameObject</w:t>
+        </w:r>
+      </w:hyperlink>
+    </w:p>
+    <w:p>
+      <w:pPr>
+        <w:pStyle w:val="Normal"/>
+        <w:shd w:val="clear" w:fill="FFFFFF"/>
+        <w:spacing w:lineRule="auto" w:line="240" w:before="0" w:after="0"/>
+        <w:rPr/>
+      </w:pPr>
+      <w:hyperlink r:id="rId4">
+        <w:r>
+          <w:rPr>
+            <w:rStyle w:val="InternetLink"/>
+          </w:rPr>
+          <w:t>Transform</w:t>
+        </w:r>
+      </w:hyperlink>
+    </w:p>
+    <w:p>
+      <w:pPr>
+        <w:pStyle w:val="Normal"/>
+        <w:shd w:val="clear" w:fill="FFFFFF"/>
+        <w:spacing w:lineRule="auto" w:line="240" w:before="0" w:after="0"/>
+        <w:rPr/>
+      </w:pPr>
+      <w:hyperlink r:id="rId5">
+        <w:r>
+          <w:rPr>
+            <w:rStyle w:val="InternetLink"/>
+          </w:rPr>
+          <w:t>Canvas</w:t>
+        </w:r>
+      </w:hyperlink>
+    </w:p>
+    <w:p>
+      <w:pPr>
+        <w:pStyle w:val="Normal"/>
+        <w:shd w:val="clear" w:fill="FFFFFF"/>
+        <w:spacing w:lineRule="auto" w:line="240" w:before="0" w:after="0"/>
+        <w:rPr/>
+      </w:pPr>
+      <w:hyperlink r:id="rId6">
+        <w:r>
+          <w:rPr>
+            <w:rStyle w:val="InternetLink"/>
+          </w:rPr>
+          <w:t>Button</w:t>
+        </w:r>
+      </w:hyperlink>
+    </w:p>
+    <w:p>
+      <w:pPr>
+        <w:pStyle w:val="Normal"/>
+        <w:shd w:val="clear" w:fill="FFFFFF"/>
+        <w:spacing w:lineRule="auto" w:line="240" w:before="0" w:after="0"/>
+        <w:rPr/>
+      </w:pPr>
+      <w:hyperlink r:id="rId7">
+        <w:r>
+          <w:rPr>
+            <w:rStyle w:val="InternetLink"/>
+          </w:rPr>
+          <w:t>TextMeshPro</w:t>
+        </w:r>
+      </w:hyperlink>
+      <w:r>
+        <w:rPr/>
+        <w:t xml:space="preserve"> </w:t>
+      </w:r>
+      <w:r>
+        <w:rPr/>
+        <w:t>(No official API documentation as it is still a package)</w:t>
+      </w:r>
+    </w:p>
+    <w:p>
+      <w:pPr>
+        <w:pStyle w:val="Normal"/>
+        <w:shd w:val="clear" w:fill="FFFFFF"/>
+        <w:spacing w:lineRule="auto" w:line="240" w:before="0" w:after="0"/>
+        <w:rPr/>
+      </w:pPr>
+      <w:hyperlink r:id="rId8">
+        <w:r>
+          <w:rPr>
+            <w:rStyle w:val="InternetLink"/>
+          </w:rPr>
+          <w:t>NavMesh</w:t>
+        </w:r>
+      </w:hyperlink>
+    </w:p>
+    <w:p>
+      <w:pPr>
+        <w:pStyle w:val="Normal"/>
+        <w:shd w:val="clear" w:fill="FFFFFF"/>
+        <w:spacing w:lineRule="auto" w:line="240" w:before="0" w:after="0"/>
+        <w:rPr/>
+      </w:pPr>
+      <w:hyperlink r:id="rId9">
+        <w:r>
+          <w:rPr>
+            <w:rStyle w:val="InternetLink"/>
+          </w:rPr>
+          <w:t>NavMeshAgent</w:t>
+        </w:r>
+      </w:hyperlink>
+    </w:p>
+    <w:p>
+      <w:pPr>
+        <w:pStyle w:val="Normal"/>
+        <w:shd w:val="clear" w:fill="FFFFFF"/>
+        <w:spacing w:lineRule="auto" w:line="240" w:before="0" w:after="0"/>
+        <w:rPr/>
+      </w:pPr>
+      <w:hyperlink r:id="rId10">
+        <w:r>
+          <w:rPr>
+            <w:rStyle w:val="InternetLink"/>
+          </w:rPr>
+          <w:t>OffMeshLink</w:t>
+        </w:r>
+      </w:hyperlink>
+    </w:p>
+    <w:p>
+      <w:pPr>
+        <w:pStyle w:val="Normal"/>
+        <w:shd w:val="clear" w:fill="FFFFFF"/>
+        <w:spacing w:lineRule="auto" w:line="240" w:before="0" w:after="0"/>
+        <w:rPr/>
+      </w:pPr>
+      <w:hyperlink r:id="rId11">
+        <w:r>
+          <w:rPr>
+            <w:rStyle w:val="InternetLink"/>
+          </w:rPr>
+          <w:t>Animator</w:t>
+        </w:r>
+      </w:hyperlink>
+    </w:p>
+    <w:p>
+      <w:pPr>
+        <w:pStyle w:val="Normal"/>
+        <w:shd w:val="clear" w:fill="FFFFFF"/>
+        <w:spacing w:lineRule="auto" w:line="240" w:before="0" w:after="0"/>
+        <w:rPr/>
+      </w:pPr>
+      <w:hyperlink r:id="rId12">
+        <w:r>
+          <w:rPr>
+            <w:rStyle w:val="InternetLink"/>
+          </w:rPr>
+          <w:t>Collider</w:t>
+        </w:r>
+      </w:hyperlink>
+    </w:p>
+    <w:p>
+      <w:pPr>
+        <w:pStyle w:val="Normal"/>
+        <w:shd w:val="clear" w:fill="FFFFFF"/>
+        <w:spacing w:lineRule="auto" w:line="240" w:before="0" w:after="0"/>
+        <w:rPr/>
+      </w:pPr>
+      <w:hyperlink r:id="rId13">
+        <w:r>
+          <w:rPr>
+            <w:rStyle w:val="InternetLink"/>
+          </w:rPr>
+          <w:t>SceneManager</w:t>
+        </w:r>
+      </w:hyperlink>
     </w:p>
     <w:p>
       <w:pPr>
         <w:pStyle w:val="Heading3"/>
-        <w:spacing w:before="428" w:after="228"/>
+        <w:spacing w:before="314" w:after="114"/>
+        <w:ind w:left="0" w:hanging="0"/>
+        <w:rPr>
+          <w:lang w:val="en-AU" w:eastAsia="en-AU" w:bidi="ar-SA"/>
+        </w:rPr>
+      </w:pPr>
+      <w:r>
+        <w:rPr/>
+      </w:r>
+      <w:r>
+        <w:br w:type="page"/>
+      </w:r>
+    </w:p>
+    <w:p>
+      <w:pPr>
+        <w:pStyle w:val="Heading3"/>
+        <w:spacing w:before="0" w:after="0"/>
         <w:ind w:left="0" w:hanging="0"/>
         <w:rPr/>
       </w:pPr>
@@ -3335,7 +3535,7 @@
         <w:ind w:left="0" w:hanging="0"/>
         <w:rPr/>
       </w:pPr>
-      <w:hyperlink r:id="rId3">
+      <w:hyperlink r:id="rId14">
         <w:r>
           <w:rPr>
             <w:rStyle w:val="InternetLink"/>
@@ -3351,6 +3551,7 @@
       </w:hyperlink>
       <w:r>
         <w:rPr>
+          <w:rStyle w:val="InternetLink"/>
           <w:rFonts w:eastAsia="Open Sans" w:cs="Open Sans" w:ascii="Open Sans" w:hAnsi="Open Sans"/>
           <w:color w:val="695D46"/>
           <w:kern w:val="0"/>
@@ -3368,7 +3569,7 @@
         <w:ind w:left="0" w:hanging="0"/>
         <w:rPr/>
       </w:pPr>
-      <w:hyperlink r:id="rId4">
+      <w:hyperlink r:id="rId15">
         <w:r>
           <w:rPr>
             <w:rStyle w:val="InternetLink"/>
@@ -3382,6 +3583,18 @@
           <w:t>System.Collections.Generic</w:t>
         </w:r>
       </w:hyperlink>
+      <w:r>
+        <w:rPr>
+          <w:rStyle w:val="InternetLink"/>
+          <w:rFonts w:eastAsia="Open Sans" w:cs="Open Sans" w:ascii="Open Sans" w:hAnsi="Open Sans"/>
+          <w:color w:val="695D46"/>
+          <w:kern w:val="0"/>
+          <w:sz w:val="22"/>
+          <w:szCs w:val="22"/>
+          <w:lang w:val="en-AU" w:eastAsia="en-AU" w:bidi="ar-SA"/>
+        </w:rPr>
+        <w:t xml:space="preserve"> </w:t>
+      </w:r>
     </w:p>
     <w:p>
       <w:pPr>
@@ -3402,7 +3615,7 @@
         </w:rPr>
         <w:t>Unity namespaces:  (</w:t>
       </w:r>
-      <w:hyperlink r:id="rId5">
+      <w:hyperlink r:id="rId16">
         <w:r>
           <w:rPr>
             <w:rStyle w:val="InternetLink"/>
@@ -3419,6 +3632,19 @@
       </w:hyperlink>
       <w:r>
         <w:rPr>
+          <w:rStyle w:val="InternetLink"/>
+          <w:rFonts w:eastAsia="Open Sans" w:cs="Open Sans" w:ascii="Open Sans" w:hAnsi="Open Sans"/>
+          <w:color w:val="695D46"/>
+          <w:kern w:val="0"/>
+          <w:sz w:val="22"/>
+          <w:szCs w:val="22"/>
+          <w:u w:val="single"/>
+          <w:lang w:val="en-AU" w:eastAsia="en-AU" w:bidi="ar-SA"/>
+        </w:rPr>
+        <w:t xml:space="preserve"> </w:t>
+      </w:r>
+      <w:r>
+        <w:rPr>
           <w:rFonts w:eastAsia="Open Sans" w:cs="Open Sans" w:ascii="Open Sans" w:hAnsi="Open Sans"/>
           <w:color w:val="695D46"/>
           <w:kern w:val="0"/>
@@ -3427,16 +3653,8 @@
           <w:u w:val="none"/>
           <w:lang w:val="en-AU" w:eastAsia="en-AU" w:bidi="ar-SA"/>
         </w:rPr>
-        <w:t>)</w:t>
-      </w:r>
-    </w:p>
-    <w:p>
-      <w:pPr>
-        <w:pStyle w:val="Heading3"/>
-        <w:spacing w:lineRule="auto" w:line="240" w:before="29" w:after="0"/>
-        <w:ind w:left="0" w:hanging="0"/>
-        <w:rPr/>
-      </w:pPr>
+        <w:t xml:space="preserve"> </w:t>
+      </w:r>
       <w:r>
         <w:rPr>
           <w:rFonts w:eastAsia="Open Sans" w:cs="Open Sans" w:ascii="Open Sans" w:hAnsi="Open Sans"/>
@@ -3447,7 +3665,27 @@
           <w:u w:val="none"/>
           <w:lang w:val="en-AU" w:eastAsia="en-AU" w:bidi="ar-SA"/>
         </w:rPr>
-        <w:t>UnityEngine</w:t>
+        <w:t xml:space="preserve">- namespaces don’t have direct links) </w:t>
+      </w:r>
+    </w:p>
+    <w:p>
+      <w:pPr>
+        <w:pStyle w:val="Heading3"/>
+        <w:spacing w:lineRule="auto" w:line="240" w:before="29" w:after="0"/>
+        <w:ind w:left="0" w:hanging="0"/>
+        <w:rPr/>
+      </w:pPr>
+      <w:r>
+        <w:rPr>
+          <w:rFonts w:eastAsia="Open Sans" w:cs="Open Sans" w:ascii="Open Sans" w:hAnsi="Open Sans"/>
+          <w:color w:val="695D46"/>
+          <w:kern w:val="0"/>
+          <w:sz w:val="22"/>
+          <w:szCs w:val="22"/>
+          <w:u w:val="none"/>
+          <w:lang w:val="en-AU" w:eastAsia="en-AU" w:bidi="ar-SA"/>
+        </w:rPr>
+        <w:t xml:space="preserve">UnityEngine </w:t>
       </w:r>
     </w:p>
     <w:p>
@@ -3641,40 +3879,7 @@
           <w:szCs w:val="22"/>
           <w:lang w:val="en-AU" w:eastAsia="en-AU" w:bidi="ar-SA"/>
         </w:rPr>
-        <w:t xml:space="preserve"> provides the functionality for the List data type. There are two List variables </w:t>
-      </w:r>
-      <w:r>
-        <w:rPr>
-          <w:rFonts w:eastAsia="Open Sans" w:cs="Open Sans"/>
-          <w:color w:val="695D46"/>
-          <w:kern w:val="0"/>
-          <w:sz w:val="22"/>
-          <w:szCs w:val="22"/>
-          <w:lang w:val="en-AU" w:eastAsia="en-AU" w:bidi="ar-SA"/>
-        </w:rPr>
-        <w:t>both storing Transform data types,</w:t>
-      </w:r>
-      <w:r>
-        <w:rPr>
-          <w:rFonts w:eastAsia="Open Sans" w:cs="Open Sans"/>
-          <w:color w:val="695D46"/>
-          <w:kern w:val="0"/>
-          <w:sz w:val="22"/>
-          <w:szCs w:val="22"/>
-          <w:lang w:val="en-AU" w:eastAsia="en-AU" w:bidi="ar-SA"/>
-        </w:rPr>
-        <w:t xml:space="preserve"> goalList and keyList, </w:t>
-      </w:r>
-      <w:r>
-        <w:rPr>
-          <w:rFonts w:eastAsia="Open Sans" w:cs="Open Sans"/>
-          <w:color w:val="695D46"/>
-          <w:kern w:val="0"/>
-          <w:sz w:val="22"/>
-          <w:szCs w:val="22"/>
-          <w:lang w:val="en-AU" w:eastAsia="en-AU" w:bidi="ar-SA"/>
-        </w:rPr>
-        <w:t>which store all the goals and all the keys respectively</w:t>
+        <w:t xml:space="preserve"> provides the functionality for the List data type. There are two List variables both storing Transform data types, goalList and keyList, which store all the goals and all the keys respectively</w:t>
       </w:r>
     </w:p>
     <w:p>
@@ -3711,18 +3916,7 @@
           <w:szCs w:val="22"/>
           <w:lang w:val="en-AU" w:eastAsia="en-AU" w:bidi="ar-SA"/>
         </w:rPr>
-        <w:t xml:space="preserve"> provides all the main functionality for accessing and manipulating Unity game objects. It contains all the basic classes Unity needs to function, and without it the </w:t>
-      </w:r>
-      <w:r>
-        <w:rPr>
-          <w:rFonts w:eastAsia="Open Sans" w:cs="Open Sans"/>
-          <w:color w:val="695D46"/>
-          <w:kern w:val="0"/>
-          <w:sz w:val="22"/>
-          <w:szCs w:val="22"/>
-          <w:lang w:val="en-AU" w:eastAsia="en-AU" w:bidi="ar-SA"/>
-        </w:rPr>
-        <w:t>code won’t run.</w:t>
+        <w:t xml:space="preserve"> provides all the main functionality for accessing and manipulating Unity game objects. It contains all the basic classes Unity needs to function, and without it the code won’t run.</w:t>
       </w:r>
     </w:p>
     <w:p>
@@ -3796,7 +3990,33 @@
           <w:szCs w:val="22"/>
           <w:lang w:val="en-AU" w:eastAsia="en-AU" w:bidi="ar-SA"/>
         </w:rPr>
-        <w:t xml:space="preserve"> </w:t>
+        <w:t xml:space="preserve"> allows random number generation. This is used in the code to create chance in the objects that the agents have to pick up.</w:t>
+      </w:r>
+    </w:p>
+    <w:p>
+      <w:pPr>
+        <w:pStyle w:val="Normal"/>
+        <w:rPr>
+          <w:rFonts w:ascii="Open Sans" w:hAnsi="Open Sans" w:eastAsia="Open Sans" w:cs="Open Sans"/>
+          <w:color w:val="695D46"/>
+          <w:kern w:val="0"/>
+          <w:sz w:val="22"/>
+          <w:szCs w:val="22"/>
+          <w:lang w:val="en-AU" w:eastAsia="en-AU" w:bidi="ar-SA"/>
+        </w:rPr>
+      </w:pPr>
+      <w:r>
+        <w:rPr>
+          <w:rFonts w:eastAsia="Open Sans" w:cs="Open Sans"/>
+          <w:b/>
+          <w:bCs/>
+          <w:color w:val="695D46"/>
+          <w:kern w:val="0"/>
+          <w:sz w:val="22"/>
+          <w:szCs w:val="22"/>
+          <w:lang w:val="en-AU" w:eastAsia="en-AU" w:bidi="ar-SA"/>
+        </w:rPr>
+        <w:t>UnityEngine.SceneManagement</w:t>
       </w:r>
       <w:r>
         <w:rPr>
@@ -3807,31 +4027,7 @@
           <w:szCs w:val="22"/>
           <w:lang w:val="en-AU" w:eastAsia="en-AU" w:bidi="ar-SA"/>
         </w:rPr>
-        <w:t>allows random number generation. This is used in the code to create chance in the objects that the agents have to pick up.</w:t>
-      </w:r>
-    </w:p>
-    <w:p>
-      <w:pPr>
-        <w:pStyle w:val="Normal"/>
-        <w:rPr>
-          <w:rFonts w:ascii="Open Sans" w:hAnsi="Open Sans" w:eastAsia="Open Sans" w:cs="Open Sans"/>
-          <w:color w:val="695D46"/>
-          <w:kern w:val="0"/>
-          <w:sz w:val="22"/>
-          <w:szCs w:val="22"/>
-          <w:lang w:val="en-AU" w:eastAsia="en-AU" w:bidi="ar-SA"/>
-        </w:rPr>
-      </w:pPr>
-      <w:r>
-        <w:rPr>
-          <w:rFonts w:eastAsia="Open Sans" w:cs="Open Sans"/>
-          <w:color w:val="695D46"/>
-          <w:kern w:val="0"/>
-          <w:sz w:val="22"/>
-          <w:szCs w:val="22"/>
-          <w:lang w:val="en-AU" w:eastAsia="en-AU" w:bidi="ar-SA"/>
-        </w:rPr>
-        <w:t xml:space="preserve">UnityEngine.SceneManagement allows us to work with the scene files, or scene </w:t>
+        <w:t xml:space="preserve"> allows us to work with the scene files, or scene </w:t>
       </w:r>
       <w:r>
         <w:rPr>
@@ -3906,8 +4102,8 @@
         </w:rPr>
       </w:pPr>
       <w:bookmarkStart w:id="26" w:name="_Toc15"/>
-      <w:bookmarkStart w:id="27" w:name="_i80vs9qe7l24"/>
-      <w:bookmarkStart w:id="28" w:name="_230o9g1wesmu"/>
+      <w:bookmarkStart w:id="27" w:name="_230o9g1wesmu"/>
+      <w:bookmarkStart w:id="28" w:name="_i80vs9qe7l24"/>
       <w:bookmarkEnd w:id="27"/>
       <w:bookmarkEnd w:id="28"/>
       <w:r>
@@ -3930,21 +4126,6 @@
         <w:rPr>
           <w:lang w:val="en-AU" w:eastAsia="en-AU" w:bidi="ar-SA"/>
         </w:rPr>
-        <w:t>/ If there are any risks or unknowns, list them here. Also, if there is additional research to be done, mention that as well. /</w:t>
-      </w:r>
-    </w:p>
-    <w:p>
-      <w:pPr>
-        <w:pStyle w:val="Normal"/>
-        <w:spacing w:lineRule="auto" w:line="240" w:before="0" w:after="0"/>
-        <w:rPr>
-          <w:lang w:val="en-AU" w:eastAsia="en-AU" w:bidi="ar-SA"/>
-        </w:rPr>
-      </w:pPr>
-      <w:r>
-        <w:rPr>
-          <w:lang w:val="en-AU" w:eastAsia="en-AU" w:bidi="ar-SA"/>
-        </w:rPr>
       </w:r>
     </w:p>
     <w:p>
@@ -3965,6 +4146,22 @@
     <w:p>
       <w:pPr>
         <w:pStyle w:val="Heading2"/>
+        <w:ind w:left="0" w:hanging="0"/>
+        <w:rPr>
+          <w:lang w:val="en-AU" w:eastAsia="en-AU" w:bidi="ar-SA"/>
+        </w:rPr>
+      </w:pPr>
+      <w:r>
+        <w:rPr/>
+      </w:r>
+      <w:r>
+        <w:br w:type="page"/>
+      </w:r>
+    </w:p>
+    <w:p>
+      <w:pPr>
+        <w:pStyle w:val="Heading2"/>
+        <w:spacing w:before="0" w:after="0"/>
         <w:ind w:left="0" w:hanging="0"/>
         <w:rPr>
           <w:lang w:val="en-AU" w:eastAsia="en-AU" w:bidi="ar-SA"/>
@@ -3980,21 +4177,6 @@
         <w:t>Alternatives</w:t>
       </w:r>
       <w:bookmarkEnd w:id="29"/>
-    </w:p>
-    <w:p>
-      <w:pPr>
-        <w:pStyle w:val="Normal"/>
-        <w:spacing w:lineRule="auto" w:line="240" w:before="0" w:after="0"/>
-        <w:rPr>
-          <w:lang w:val="en-AU" w:eastAsia="en-AU" w:bidi="ar-SA"/>
-        </w:rPr>
-      </w:pPr>
-      <w:r>
-        <w:rPr>
-          <w:lang w:val="en-AU" w:eastAsia="en-AU" w:bidi="ar-SA"/>
-        </w:rPr>
-        <w:t>/ If there are other potential solutions which were considered and rejected, list them here, as well as the reason why they were not chosen. /</w:t>
-      </w:r>
     </w:p>
     <w:p>
       <w:pPr>
@@ -4091,21 +4273,6 @@
         <w:rPr>
           <w:lang w:val="en-AU" w:eastAsia="en-AU" w:bidi="ar-SA"/>
         </w:rPr>
-        <w:t>/ Written plan of the code and how you are going to write it in English. This is where you expand from what you were given in the brief. /</w:t>
-      </w:r>
-    </w:p>
-    <w:p>
-      <w:pPr>
-        <w:pStyle w:val="Normal"/>
-        <w:spacing w:lineRule="auto" w:line="240" w:before="0" w:after="0"/>
-        <w:rPr>
-          <w:lang w:val="en-AU" w:eastAsia="en-AU" w:bidi="ar-SA"/>
-        </w:rPr>
-      </w:pPr>
-      <w:r>
-        <w:rPr>
-          <w:lang w:val="en-AU" w:eastAsia="en-AU" w:bidi="ar-SA"/>
-        </w:rPr>
       </w:r>
     </w:p>
     <w:p>
@@ -5211,36 +5378,45 @@
         <w:rPr>
           <w:lang w:val="en-AU" w:eastAsia="en-AU" w:bidi="ar-SA"/>
         </w:rPr>
-        <w:t>/Provide a self-reflection on your performance. /</w:t>
-      </w:r>
-    </w:p>
-    <w:p>
-      <w:pPr>
-        <w:pStyle w:val="Normal"/>
-        <w:spacing w:lineRule="auto" w:line="240" w:before="0" w:after="0"/>
-        <w:rPr>
-          <w:lang w:val="en-AU" w:eastAsia="en-AU" w:bidi="ar-SA"/>
-        </w:rPr>
-      </w:pPr>
-      <w:r>
-        <w:rPr>
-          <w:lang w:val="en-AU" w:eastAsia="en-AU" w:bidi="ar-SA"/>
-        </w:rPr>
-      </w:r>
-    </w:p>
-    <w:p>
-      <w:pPr>
-        <w:pStyle w:val="Normal"/>
-        <w:spacing w:lineRule="auto" w:line="240" w:before="0" w:after="0"/>
-        <w:rPr>
-          <w:lang w:val="en-AU" w:eastAsia="en-AU" w:bidi="ar-SA"/>
-        </w:rPr>
-      </w:pPr>
-      <w:r>
-        <w:rPr>
-          <w:lang w:val="en-AU" w:eastAsia="en-AU" w:bidi="ar-SA"/>
-        </w:rPr>
-        <w:t>My performance on this project was pretty awful. I’ve realised that I don’t work well alone (I’m much better with the inspiration of others) and that technical documentation definitely ain’t my jam! I also somehow missed the requirement to use namespaces and had to go back to make use of them.</w:t>
+      </w:r>
+    </w:p>
+    <w:p>
+      <w:pPr>
+        <w:pStyle w:val="Normal"/>
+        <w:spacing w:lineRule="auto" w:line="240" w:before="0" w:after="0"/>
+        <w:rPr>
+          <w:lang w:val="en-AU" w:eastAsia="en-AU" w:bidi="ar-SA"/>
+        </w:rPr>
+      </w:pPr>
+      <w:r>
+        <w:rPr>
+          <w:lang w:val="en-AU" w:eastAsia="en-AU" w:bidi="ar-SA"/>
+        </w:rPr>
+        <w:t xml:space="preserve">My performance on this project was pretty awful. I’ve realised that I don’t work well alone (I’m much better with the inspiration of others) and that technical documentation definitely ain’t my jam! I also </w:t>
+      </w:r>
+      <w:r>
+        <w:rPr>
+          <w:lang w:val="en-AU" w:eastAsia="en-AU" w:bidi="ar-SA"/>
+        </w:rPr>
+        <w:t>was stumped for more than two days trying to think about how to justify the use of namespace</w:t>
+      </w:r>
+      <w:r>
+        <w:rPr>
+          <w:lang w:val="en-AU" w:eastAsia="en-AU" w:bidi="ar-SA"/>
+        </w:rPr>
+        <w:t xml:space="preserve">s </w:t>
+      </w:r>
+      <w:r>
+        <w:rPr>
+          <w:lang w:val="en-AU" w:eastAsia="en-AU" w:bidi="ar-SA"/>
+        </w:rPr>
+        <w:t>in such a small project before I realised the reference to them in the requirements was simply to detail the built-in Unity namespaces used and not our own</w:t>
+      </w:r>
+      <w:r>
+        <w:rPr>
+          <w:lang w:val="en-AU" w:eastAsia="en-AU" w:bidi="ar-SA"/>
+        </w:rPr>
+        <w:t>.</w:t>
       </w:r>
     </w:p>
     <w:p>
@@ -5273,8 +5449,8 @@
       </w:r>
     </w:p>
     <w:sectPr>
-      <w:headerReference w:type="default" r:id="rId6"/>
-      <w:footerReference w:type="default" r:id="rId7"/>
+      <w:headerReference w:type="default" r:id="rId17"/>
+      <w:footerReference w:type="default" r:id="rId18"/>
       <w:type w:val="nextPage"/>
       <w:pgSz w:w="12240" w:h="15840"/>
       <w:pgMar w:left="1440" w:right="1440" w:gutter="0" w:header="0" w:top="1080" w:footer="720" w:bottom="1080"/>
@@ -5367,7 +5543,7 @@
         <w:bCs/>
         <w:color w:val="008575"/>
       </w:rPr>
-      <w:t>10</w:t>
+      <w:t>9</w:t>
     </w:r>
     <w:r>
       <w:rPr>
@@ -5413,7 +5589,7 @@
         <w:bCs/>
         <w:color w:val="008575"/>
       </w:rPr>
-      <w:t>10</w:t>
+      <w:t>9</w:t>
     </w:r>
     <w:r>
       <w:rPr>
@@ -5501,7 +5677,7 @@
     </w:pPr>
     <w:r>
       <w:drawing>
-        <wp:anchor behindDoc="1" distT="0" distB="0" distL="0" distR="0" simplePos="0" locked="0" layoutInCell="0" allowOverlap="1" relativeHeight="11">
+        <wp:anchor behindDoc="1" distT="0" distB="0" distL="0" distR="0" simplePos="0" locked="0" layoutInCell="0" allowOverlap="1" relativeHeight="10">
           <wp:simplePos x="0" y="0"/>
           <wp:positionH relativeFrom="column">
             <wp:posOffset>0</wp:posOffset>
@@ -6310,7 +6486,7 @@
     <w:pPr>
       <w:widowControl/>
       <w:suppressAutoHyphens w:val="true"/>
-      <w:overflowPunct w:val="false"/>
+      <w:overflowPunct w:val="true"/>
       <w:bidi w:val="0"/>
       <w:spacing w:lineRule="auto" w:line="288" w:before="120" w:after="0"/>
       <w:jc w:val="left"/>
@@ -6843,7 +7019,7 @@
     <w:pPr>
       <w:widowControl/>
       <w:suppressAutoHyphens w:val="true"/>
-      <w:overflowPunct w:val="false"/>
+      <w:overflowPunct w:val="true"/>
       <w:bidi w:val="0"/>
       <w:spacing w:lineRule="auto" w:line="240" w:before="0" w:after="0"/>
       <w:jc w:val="left"/>
@@ -6963,7 +7139,7 @@
     <w:pPr>
       <w:widowControl/>
       <w:suppressAutoHyphens w:val="true"/>
-      <w:overflowPunct w:val="false"/>
+      <w:overflowPunct w:val="true"/>
       <w:bidi w:val="0"/>
       <w:spacing w:lineRule="auto" w:line="288" w:before="120" w:after="0"/>
       <w:jc w:val="left"/>
@@ -7124,7 +7300,7 @@
       <w:keepNext w:val="true"/>
       <w:widowControl w:val="false"/>
       <w:suppressAutoHyphens w:val="true"/>
-      <w:overflowPunct w:val="false"/>
+      <w:overflowPunct w:val="true"/>
       <w:bidi w:val="0"/>
       <w:spacing w:lineRule="auto" w:line="240" w:before="360" w:after="240"/>
       <w:jc w:val="left"/>

</xml_diff>

<commit_message>
Final patchy update - see notes
So many bugs.. fix one thing another breaks, fix that, another hard to track bug happens. Patch that poorly, and something else is a problem. 3 days of hell on one stupid simple project.
</commit_message>
<xml_diff>
--- a/Assessments/DRAFT - AI Maze - TDD - Gavin Lampe.docx
+++ b/Assessments/DRAFT - AI Maze - TDD - Gavin Lampe.docx
@@ -84,19 +84,7 @@
         <w:rPr>
           <w:lang w:val="en-AU" w:eastAsia="en-AU" w:bidi="ar-SA"/>
         </w:rPr>
-        <w:t>2</w:t>
-      </w:r>
-      <w:r>
-        <w:rPr>
-          <w:lang w:val="en-AU" w:eastAsia="en-AU" w:bidi="ar-SA"/>
-        </w:rPr>
-        <w:t>3</w:t>
-      </w:r>
-      <w:r>
-        <w:rPr>
-          <w:lang w:val="en-AU" w:eastAsia="en-AU" w:bidi="ar-SA"/>
-        </w:rPr>
-        <w:t>.06.2023</w:t>
+        <w:t>23.06.2023</w:t>
       </w:r>
     </w:p>
     <w:p>
@@ -196,15 +184,15 @@
         </w:tblCellMar>
       </w:tblPr>
       <w:tblGrid>
-        <w:gridCol w:w="1375"/>
-        <w:gridCol w:w="1579"/>
+        <w:gridCol w:w="1374"/>
+        <w:gridCol w:w="1580"/>
         <w:gridCol w:w="6406"/>
       </w:tblGrid>
       <w:tr>
         <w:trPr/>
         <w:tc>
           <w:tcPr>
-            <w:tcW w:w="1375" w:type="dxa"/>
+            <w:tcW w:w="1374" w:type="dxa"/>
             <w:tcBorders>
               <w:top w:val="single" w:sz="8" w:space="0" w:color="000000"/>
               <w:left w:val="single" w:sz="8" w:space="0" w:color="000000"/>
@@ -247,7 +235,7 @@
         </w:tc>
         <w:tc>
           <w:tcPr>
-            <w:tcW w:w="1579" w:type="dxa"/>
+            <w:tcW w:w="1580" w:type="dxa"/>
             <w:tcBorders>
               <w:top w:val="single" w:sz="8" w:space="0" w:color="000000"/>
               <w:left w:val="single" w:sz="8" w:space="0" w:color="000000"/>
@@ -336,7 +324,7 @@
         <w:trPr/>
         <w:tc>
           <w:tcPr>
-            <w:tcW w:w="1375" w:type="dxa"/>
+            <w:tcW w:w="1374" w:type="dxa"/>
             <w:tcBorders>
               <w:top w:val="single" w:sz="8" w:space="0" w:color="000000"/>
               <w:left w:val="single" w:sz="8" w:space="0" w:color="000000"/>
@@ -375,7 +363,7 @@
         </w:tc>
         <w:tc>
           <w:tcPr>
-            <w:tcW w:w="1579" w:type="dxa"/>
+            <w:tcW w:w="1580" w:type="dxa"/>
             <w:tcBorders>
               <w:top w:val="single" w:sz="8" w:space="0" w:color="000000"/>
               <w:left w:val="single" w:sz="8" w:space="0" w:color="000000"/>
@@ -454,7 +442,7 @@
         <w:trPr/>
         <w:tc>
           <w:tcPr>
-            <w:tcW w:w="1375" w:type="dxa"/>
+            <w:tcW w:w="1374" w:type="dxa"/>
             <w:tcBorders>
               <w:top w:val="single" w:sz="8" w:space="0" w:color="000000"/>
               <w:left w:val="single" w:sz="8" w:space="0" w:color="000000"/>
@@ -485,7 +473,7 @@
         </w:tc>
         <w:tc>
           <w:tcPr>
-            <w:tcW w:w="1579" w:type="dxa"/>
+            <w:tcW w:w="1580" w:type="dxa"/>
             <w:tcBorders>
               <w:top w:val="single" w:sz="8" w:space="0" w:color="000000"/>
               <w:left w:val="single" w:sz="8" w:space="0" w:color="000000"/>
@@ -564,7 +552,7 @@
         <w:trPr/>
         <w:tc>
           <w:tcPr>
-            <w:tcW w:w="1375" w:type="dxa"/>
+            <w:tcW w:w="1374" w:type="dxa"/>
             <w:tcBorders>
               <w:top w:val="single" w:sz="8" w:space="0" w:color="000000"/>
               <w:left w:val="single" w:sz="8" w:space="0" w:color="000000"/>
@@ -594,7 +582,7 @@
         </w:tc>
         <w:tc>
           <w:tcPr>
-            <w:tcW w:w="1579" w:type="dxa"/>
+            <w:tcW w:w="1580" w:type="dxa"/>
             <w:tcBorders>
               <w:top w:val="single" w:sz="8" w:space="0" w:color="000000"/>
               <w:left w:val="single" w:sz="8" w:space="0" w:color="000000"/>
@@ -671,7 +659,7 @@
         <w:trPr/>
         <w:tc>
           <w:tcPr>
-            <w:tcW w:w="1375" w:type="dxa"/>
+            <w:tcW w:w="1374" w:type="dxa"/>
             <w:tcBorders>
               <w:top w:val="single" w:sz="8" w:space="0" w:color="000000"/>
               <w:left w:val="single" w:sz="8" w:space="0" w:color="000000"/>
@@ -701,7 +689,7 @@
         </w:tc>
         <w:tc>
           <w:tcPr>
-            <w:tcW w:w="1579" w:type="dxa"/>
+            <w:tcW w:w="1580" w:type="dxa"/>
             <w:tcBorders>
               <w:top w:val="single" w:sz="8" w:space="0" w:color="000000"/>
               <w:left w:val="single" w:sz="8" w:space="0" w:color="000000"/>
@@ -2328,7 +2316,9 @@
         </w:rPr>
       </w:pPr>
       <w:r>
-        <w:rPr/>
+        <w:rPr>
+          <w:lang w:val="en-AU" w:eastAsia="en-AU" w:bidi="ar-SA"/>
+        </w:rPr>
       </w:r>
       <w:r>
         <w:br w:type="page"/>
@@ -2469,7 +2459,7 @@
         <w:rPr>
           <w:lang w:val="en-AU" w:eastAsia="en-AU" w:bidi="ar-SA"/>
         </w:rPr>
-        <w:t>A jumping agents who runs at a normal pace but can climb all stairs and jump across pits and sand traps.</w:t>
+        <w:t>A jumping agent who runs at a normal pace but can climb all stairs and jump across pits and sand traps.</w:t>
       </w:r>
     </w:p>
     <w:p>
@@ -2579,8 +2569,8 @@
         </w:rPr>
       </w:pPr>
       <w:bookmarkStart w:id="16" w:name="_Toc9"/>
-      <w:bookmarkStart w:id="17" w:name="_t60nfhfpuxia"/>
-      <w:bookmarkStart w:id="18" w:name="_a10xfv7dn01b"/>
+      <w:bookmarkStart w:id="17" w:name="_a10xfv7dn01b"/>
+      <w:bookmarkStart w:id="18" w:name="_t60nfhfpuxia"/>
       <w:bookmarkEnd w:id="17"/>
       <w:bookmarkEnd w:id="18"/>
       <w:r>
@@ -2897,7 +2887,7 @@
           <w:numId w:val="4"/>
         </w:numPr>
         <w:suppressAutoHyphens w:val="true"/>
-        <w:overflowPunct w:val="true"/>
+        <w:overflowPunct w:val="false"/>
         <w:bidi w:val="0"/>
         <w:spacing w:lineRule="auto" w:line="240" w:before="57" w:after="57"/>
         <w:ind w:left="510" w:right="0" w:hanging="340"/>
@@ -2928,7 +2918,7 @@
           <w:numId w:val="4"/>
         </w:numPr>
         <w:suppressAutoHyphens w:val="true"/>
-        <w:overflowPunct w:val="true"/>
+        <w:overflowPunct w:val="false"/>
         <w:bidi w:val="0"/>
         <w:spacing w:lineRule="auto" w:line="240" w:before="57" w:after="57"/>
         <w:ind w:left="510" w:right="0" w:hanging="340"/>
@@ -2959,7 +2949,7 @@
           <w:numId w:val="4"/>
         </w:numPr>
         <w:suppressAutoHyphens w:val="true"/>
-        <w:overflowPunct w:val="true"/>
+        <w:overflowPunct w:val="false"/>
         <w:bidi w:val="0"/>
         <w:spacing w:lineRule="auto" w:line="240" w:before="57" w:after="57"/>
         <w:ind w:left="510" w:right="0" w:hanging="340"/>
@@ -2990,7 +2980,7 @@
           <w:numId w:val="4"/>
         </w:numPr>
         <w:suppressAutoHyphens w:val="true"/>
-        <w:overflowPunct w:val="true"/>
+        <w:overflowPunct w:val="false"/>
         <w:bidi w:val="0"/>
         <w:spacing w:lineRule="auto" w:line="240" w:before="57" w:after="57"/>
         <w:ind w:left="510" w:right="0" w:hanging="340"/>
@@ -3021,7 +3011,7 @@
           <w:numId w:val="4"/>
         </w:numPr>
         <w:suppressAutoHyphens w:val="true"/>
-        <w:overflowPunct w:val="true"/>
+        <w:overflowPunct w:val="false"/>
         <w:bidi w:val="0"/>
         <w:spacing w:lineRule="auto" w:line="240" w:before="57" w:after="57"/>
         <w:ind w:left="510" w:right="0" w:hanging="340"/>
@@ -3052,7 +3042,7 @@
           <w:numId w:val="4"/>
         </w:numPr>
         <w:suppressAutoHyphens w:val="true"/>
-        <w:overflowPunct w:val="true"/>
+        <w:overflowPunct w:val="false"/>
         <w:bidi w:val="0"/>
         <w:spacing w:lineRule="auto" w:line="240" w:before="57" w:after="57"/>
         <w:ind w:left="510" w:right="0" w:hanging="340"/>
@@ -3083,7 +3073,7 @@
           <w:numId w:val="4"/>
         </w:numPr>
         <w:suppressAutoHyphens w:val="true"/>
-        <w:overflowPunct w:val="true"/>
+        <w:overflowPunct w:val="false"/>
         <w:bidi w:val="0"/>
         <w:spacing w:lineRule="auto" w:line="240" w:before="57" w:after="57"/>
         <w:ind w:left="510" w:right="0" w:hanging="340"/>
@@ -3114,7 +3104,7 @@
           <w:numId w:val="4"/>
         </w:numPr>
         <w:suppressAutoHyphens w:val="true"/>
-        <w:overflowPunct w:val="true"/>
+        <w:overflowPunct w:val="false"/>
         <w:bidi w:val="0"/>
         <w:spacing w:lineRule="auto" w:line="240" w:before="57" w:after="57"/>
         <w:ind w:left="510" w:right="0" w:hanging="340"/>
@@ -3145,7 +3135,7 @@
           <w:numId w:val="4"/>
         </w:numPr>
         <w:suppressAutoHyphens w:val="true"/>
-        <w:overflowPunct w:val="true"/>
+        <w:overflowPunct w:val="false"/>
         <w:bidi w:val="0"/>
         <w:spacing w:lineRule="auto" w:line="240" w:before="57" w:after="57"/>
         <w:ind w:left="510" w:right="0" w:hanging="340"/>
@@ -3178,7 +3168,7 @@
           <w:numId w:val="4"/>
         </w:numPr>
         <w:suppressAutoHyphens w:val="true"/>
-        <w:overflowPunct w:val="true"/>
+        <w:overflowPunct w:val="false"/>
         <w:bidi w:val="0"/>
         <w:spacing w:lineRule="auto" w:line="240" w:before="57" w:after="57"/>
         <w:ind w:left="510" w:right="0" w:hanging="340"/>
@@ -3191,23 +3181,7 @@
           <w:bCs/>
           <w:lang w:val="en-AU" w:eastAsia="en-AU" w:bidi="ar-SA"/>
         </w:rPr>
-        <w:t>E</w:t>
-      </w:r>
-      <w:r>
-        <w:rPr>
-          <w:b/>
-          <w:bCs/>
-          <w:lang w:val="en-AU" w:eastAsia="en-AU" w:bidi="ar-SA"/>
-        </w:rPr>
-        <w:t>num</w:t>
-      </w:r>
-      <w:r>
-        <w:rPr>
-          <w:b/>
-          <w:bCs/>
-          <w:lang w:val="en-AU" w:eastAsia="en-AU" w:bidi="ar-SA"/>
-        </w:rPr>
-        <w:t>eration</w:t>
+        <w:t>Enumeration</w:t>
       </w:r>
       <w:r>
         <w:rPr>
@@ -3246,7 +3220,9 @@
         </w:rPr>
       </w:pPr>
       <w:r>
-        <w:rPr/>
+        <w:rPr>
+          <w:lang w:val="en-AU" w:eastAsia="en-AU" w:bidi="ar-SA"/>
+        </w:rPr>
       </w:r>
     </w:p>
     <w:p>
@@ -3259,7 +3235,9 @@
         </w:rPr>
       </w:pPr>
       <w:r>
-        <w:rPr/>
+        <w:rPr>
+          <w:lang w:val="en-AU" w:eastAsia="en-AU" w:bidi="ar-SA"/>
+        </w:rPr>
       </w:r>
     </w:p>
     <w:p>
@@ -3288,7 +3266,9 @@
         </w:rPr>
       </w:pPr>
       <w:r>
-        <w:rPr/>
+        <w:rPr>
+          <w:lang w:val="en-AU" w:eastAsia="en-AU" w:bidi="ar-SA"/>
+        </w:rPr>
       </w:r>
     </w:p>
     <w:p>
@@ -3372,11 +3352,7 @@
       </w:hyperlink>
       <w:r>
         <w:rPr/>
-        <w:t xml:space="preserve"> </w:t>
-      </w:r>
-      <w:r>
-        <w:rPr/>
-        <w:t>(No official API documentation as it is still a package)</w:t>
+        <w:t xml:space="preserve"> (No official API documentation as it is still a package)</w:t>
       </w:r>
     </w:p>
     <w:p>
@@ -3485,7 +3461,9 @@
         </w:rPr>
       </w:pPr>
       <w:r>
-        <w:rPr/>
+        <w:rPr>
+          <w:lang w:val="en-AU" w:eastAsia="en-AU" w:bidi="ar-SA"/>
+        </w:rPr>
       </w:r>
       <w:r>
         <w:br w:type="page"/>
@@ -3653,19 +3631,7 @@
           <w:u w:val="none"/>
           <w:lang w:val="en-AU" w:eastAsia="en-AU" w:bidi="ar-SA"/>
         </w:rPr>
-        <w:t xml:space="preserve"> </w:t>
-      </w:r>
-      <w:r>
-        <w:rPr>
-          <w:rFonts w:eastAsia="Open Sans" w:cs="Open Sans" w:ascii="Open Sans" w:hAnsi="Open Sans"/>
-          <w:color w:val="695D46"/>
-          <w:kern w:val="0"/>
-          <w:sz w:val="22"/>
-          <w:szCs w:val="22"/>
-          <w:u w:val="none"/>
-          <w:lang w:val="en-AU" w:eastAsia="en-AU" w:bidi="ar-SA"/>
-        </w:rPr>
-        <w:t xml:space="preserve">- namespaces don’t have direct links) </w:t>
+        <w:t xml:space="preserve"> - namespaces don’t have direct links) </w:t>
       </w:r>
     </w:p>
     <w:p>
@@ -4102,8 +4068,8 @@
         </w:rPr>
       </w:pPr>
       <w:bookmarkStart w:id="26" w:name="_Toc15"/>
-      <w:bookmarkStart w:id="27" w:name="_230o9g1wesmu"/>
-      <w:bookmarkStart w:id="28" w:name="_i80vs9qe7l24"/>
+      <w:bookmarkStart w:id="27" w:name="_i80vs9qe7l24"/>
+      <w:bookmarkStart w:id="28" w:name="_230o9g1wesmu"/>
       <w:bookmarkEnd w:id="27"/>
       <w:bookmarkEnd w:id="28"/>
       <w:r>
@@ -4152,7 +4118,9 @@
         </w:rPr>
       </w:pPr>
       <w:r>
-        <w:rPr/>
+        <w:rPr>
+          <w:lang w:val="en-AU" w:eastAsia="en-AU" w:bidi="ar-SA"/>
+        </w:rPr>
       </w:r>
       <w:r>
         <w:br w:type="page"/>
@@ -5392,31 +5360,7 @@
         <w:rPr>
           <w:lang w:val="en-AU" w:eastAsia="en-AU" w:bidi="ar-SA"/>
         </w:rPr>
-        <w:t xml:space="preserve">My performance on this project was pretty awful. I’ve realised that I don’t work well alone (I’m much better with the inspiration of others) and that technical documentation definitely ain’t my jam! I also </w:t>
-      </w:r>
-      <w:r>
-        <w:rPr>
-          <w:lang w:val="en-AU" w:eastAsia="en-AU" w:bidi="ar-SA"/>
-        </w:rPr>
-        <w:t>was stumped for more than two days trying to think about how to justify the use of namespace</w:t>
-      </w:r>
-      <w:r>
-        <w:rPr>
-          <w:lang w:val="en-AU" w:eastAsia="en-AU" w:bidi="ar-SA"/>
-        </w:rPr>
-        <w:t xml:space="preserve">s </w:t>
-      </w:r>
-      <w:r>
-        <w:rPr>
-          <w:lang w:val="en-AU" w:eastAsia="en-AU" w:bidi="ar-SA"/>
-        </w:rPr>
-        <w:t>in such a small project before I realised the reference to them in the requirements was simply to detail the built-in Unity namespaces used and not our own</w:t>
-      </w:r>
-      <w:r>
-        <w:rPr>
-          <w:lang w:val="en-AU" w:eastAsia="en-AU" w:bidi="ar-SA"/>
-        </w:rPr>
-        <w:t>.</w:t>
+        <w:t>My performance on this project was pretty awful. I’ve realised that I don’t work well alone (I’m much better with the inspiration of others) and that technical documentation definitely ain’t my jam! I also was stumped for more than two days trying to think about how to justify the use of namespaces in such a small project before I realised the reference to them in the requirements was simply to detail the built-in Unity namespaces used and not our own.</w:t>
       </w:r>
     </w:p>
     <w:p>
@@ -6486,7 +6430,7 @@
     <w:pPr>
       <w:widowControl/>
       <w:suppressAutoHyphens w:val="true"/>
-      <w:overflowPunct w:val="true"/>
+      <w:overflowPunct w:val="false"/>
       <w:bidi w:val="0"/>
       <w:spacing w:lineRule="auto" w:line="288" w:before="120" w:after="0"/>
       <w:jc w:val="left"/>
@@ -7019,7 +6963,7 @@
     <w:pPr>
       <w:widowControl/>
       <w:suppressAutoHyphens w:val="true"/>
-      <w:overflowPunct w:val="true"/>
+      <w:overflowPunct w:val="false"/>
       <w:bidi w:val="0"/>
       <w:spacing w:lineRule="auto" w:line="240" w:before="0" w:after="0"/>
       <w:jc w:val="left"/>
@@ -7139,7 +7083,7 @@
     <w:pPr>
       <w:widowControl/>
       <w:suppressAutoHyphens w:val="true"/>
-      <w:overflowPunct w:val="true"/>
+      <w:overflowPunct w:val="false"/>
       <w:bidi w:val="0"/>
       <w:spacing w:lineRule="auto" w:line="288" w:before="120" w:after="0"/>
       <w:jc w:val="left"/>
@@ -7300,7 +7244,7 @@
       <w:keepNext w:val="true"/>
       <w:widowControl w:val="false"/>
       <w:suppressAutoHyphens w:val="true"/>
-      <w:overflowPunct w:val="true"/>
+      <w:overflowPunct w:val="false"/>
       <w:bidi w:val="0"/>
       <w:spacing w:lineRule="auto" w:line="240" w:before="360" w:after="240"/>
       <w:jc w:val="left"/>

</xml_diff>